<commit_message>
configuration with java code 1 var
</commit_message>
<xml_diff>
--- a/spring docs/Ioc DI.docx
+++ b/spring docs/Ioc DI.docx
@@ -1559,23 +1559,19 @@
     </w:p>
     <w:p>
       <w:r>
-        <w:t xml:space="preserve">Внедрять </w:t>
-      </w:r>
-      <w:proofErr w:type="spellStart"/>
-      <w:r>
-        <w:t>зависиости</w:t>
-      </w:r>
-      <w:proofErr w:type="spellEnd"/>
-      <w:r>
-        <w:t xml:space="preserve"> </w:t>
-      </w:r>
-      <w:proofErr w:type="spellStart"/>
-      <w:r>
-        <w:t>сожно</w:t>
-      </w:r>
-      <w:proofErr w:type="spellEnd"/>
-      <w:r>
-        <w:t xml:space="preserve"> не только с помощью </w:t>
+        <w:t>Внедрять зависи</w:t>
+      </w:r>
+      <w:r>
+        <w:t>м</w:t>
+      </w:r>
+      <w:r>
+        <w:t xml:space="preserve">ости </w:t>
+      </w:r>
+      <w:r>
+        <w:t>м</w:t>
+      </w:r>
+      <w:r>
+        <w:t xml:space="preserve">ожно не только с помощью </w:t>
       </w:r>
       <w:proofErr w:type="gramStart"/>
       <w:r>

</xml_diff>